<commit_message>
ORora code is coming along, slowly
</commit_message>
<xml_diff>
--- a/Appendices/App5.1D_ORoraResults2018_19.docx
+++ b/Appendices/App5.1D_ORoraResults2018_19.docx
@@ -758,7 +758,10 @@
         <w:t xml:space="preserve">for </w:t>
       </w:r>
       <w:r>
-        <w:t xml:space="preserve">755 </w:t>
+        <w:t>850</w:t>
+      </w:r>
+      <w:r>
+        <w:t xml:space="preserve"> </w:t>
       </w:r>
       <w:r>
         <w:t>students</w:t>
@@ -876,53 +879,312 @@
         <w:t>https://</w:t>
       </w:r>
       <w:r>
-        <w:t>or.k12.test.co</w:t>
+        <w:t>or.k12.test.com</w:t>
+      </w:r>
+      <w:r>
+        <w:t xml:space="preserve">) </w:t>
+      </w:r>
+      <w:r>
+        <w:t>along with secure ORExt test materials.</w:t>
+      </w:r>
+      <w:r>
+        <w:t xml:space="preserve"> </w:t>
+      </w:r>
+      <w:r>
+        <w:t xml:space="preserve">The ORora, as a non-secure assessment, was also made available on the </w:t>
+      </w:r>
+      <w:proofErr w:type="spellStart"/>
+      <w:r>
+        <w:t>or</w:t>
+      </w:r>
+      <w:proofErr w:type="spellEnd"/>
+      <w:r>
+        <w:t>.k12test.com website to all Qualified Trainers. Assessment results</w:t>
+      </w:r>
+      <w:r>
+        <w:t xml:space="preserve"> were downloaded in an Excel comma separated values file </w:t>
+      </w:r>
+      <w:r>
+        <w:t xml:space="preserve">and analyzed </w:t>
+      </w:r>
+      <w:r>
+        <w:t>descriptively in Excel</w:t>
+      </w:r>
+      <w:r>
+        <w:t>.</w:t>
+      </w:r>
+      <w:r>
+        <w:t xml:space="preserve"> </w:t>
+      </w:r>
+    </w:p>
+    <w:p>
+      <w:pPr>
+        <w:spacing w:line="480" w:lineRule="auto"/>
+        <w:jc w:val="center"/>
+        <w:rPr>
+          <w:b/>
+        </w:rPr>
+      </w:pPr>
+      <w:r>
+        <w:rPr>
+          <w:b/>
+        </w:rPr>
+        <w:t>Results</w:t>
+      </w:r>
+    </w:p>
+    <w:p>
+      <w:pPr>
+        <w:spacing w:line="480" w:lineRule="auto"/>
+        <w:ind w:firstLine="720"/>
+      </w:pPr>
+      <w:r>
+        <w:t xml:space="preserve">In what follows, </w:t>
+      </w:r>
+      <w:r>
+        <w:t xml:space="preserve">quantitative and qualitative </w:t>
+      </w:r>
+      <w:r>
+        <w:t xml:space="preserve">results </w:t>
+      </w:r>
+      <w:r>
+        <w:t>from the 201</w:t>
+      </w:r>
+      <w:r>
+        <w:t>8</w:t>
+      </w:r>
+      <w:r>
+        <w:t>-201</w:t>
+      </w:r>
+      <w:r>
+        <w:t>9</w:t>
+      </w:r>
+      <w:r>
+        <w:t xml:space="preserve"> </w:t>
+      </w:r>
+      <w:r>
+        <w:t xml:space="preserve">ORora </w:t>
+      </w:r>
+      <w:r>
+        <w:t>are presented, respectively.</w:t>
+      </w:r>
+      <w:r>
+        <w:t xml:space="preserve"> The overall results suggest that students who </w:t>
+      </w:r>
+      <w:r>
+        <w:t>participated</w:t>
+      </w:r>
+      <w:r>
+        <w:t xml:space="preserve"> in the ORora have very complex support needs and often have multiple disabilities and medical complications that prohibit participation in a performance-based assessment.</w:t>
+      </w:r>
+    </w:p>
+    <w:p>
+      <w:r>
+        <w:br w:type="page"/>
+      </w:r>
+    </w:p>
+    <w:p>
+      <w:pPr>
+        <w:spacing w:line="480" w:lineRule="auto"/>
+        <w:rPr>
+          <w:b/>
+        </w:rPr>
+      </w:pPr>
+      <w:r>
+        <w:rPr>
+          <w:b/>
+        </w:rPr>
+        <w:lastRenderedPageBreak/>
+        <w:t>Quantitative</w:t>
+      </w:r>
+    </w:p>
+    <w:p>
+      <w:pPr>
+        <w:spacing w:line="480" w:lineRule="auto"/>
+        <w:ind w:firstLine="720"/>
+      </w:pPr>
+      <w:r>
+        <w:t xml:space="preserve">The ORora score structure includes 80 total points possible, with 40 points possible for each of two domains and 20 for each of four sub-domains. </w:t>
+      </w:r>
+      <w:r>
+        <w:t xml:space="preserve">The average Total Score for the </w:t>
       </w:r>
       <w:bookmarkStart w:id="0" w:name="_GoBack"/>
       <w:bookmarkEnd w:id="0"/>
       <w:r>
-        <w:t>m</w:t>
-      </w:r>
-      <w:r>
-        <w:t xml:space="preserve">) </w:t>
-      </w:r>
-      <w:r>
-        <w:t>along with secure ORExt test materials.</w:t>
-      </w:r>
-      <w:r>
-        <w:t xml:space="preserve"> </w:t>
-      </w:r>
-      <w:r>
-        <w:t xml:space="preserve">The ORora, as a non-secure assessment, was also made available on the </w:t>
-      </w:r>
-      <w:proofErr w:type="spellStart"/>
-      <w:r>
-        <w:t>or</w:t>
-      </w:r>
-      <w:proofErr w:type="spellEnd"/>
-      <w:r>
-        <w:t>.k12test.com website to all Qualified Trainers. Assessment results</w:t>
-      </w:r>
-      <w:r>
-        <w:t xml:space="preserve"> were downloaded in an Excel comma separated values file </w:t>
-      </w:r>
-      <w:r>
-        <w:t xml:space="preserve">and analyzed </w:t>
-      </w:r>
-      <w:r>
-        <w:t>descriptively in Excel</w:t>
+        <w:t xml:space="preserve">ORora was </w:t>
+      </w:r>
+      <w:r>
+        <w:t>52.97</w:t>
+      </w:r>
+      <w:r>
+        <w:t xml:space="preserve"> (</w:t>
+      </w:r>
+      <w:r>
+        <w:t>66.22</w:t>
+      </w:r>
+      <w:r>
+        <w:t>%)</w:t>
+      </w:r>
+      <w:r>
+        <w:t xml:space="preserve">. The average Level of Independence </w:t>
+      </w:r>
+      <w:r>
+        <w:t xml:space="preserve">domain </w:t>
+      </w:r>
+      <w:r>
+        <w:t xml:space="preserve">score was </w:t>
+      </w:r>
+      <w:r>
+        <w:t>26.23</w:t>
+      </w:r>
+      <w:r>
+        <w:t xml:space="preserve"> (</w:t>
+      </w:r>
+      <w:r>
+        <w:t>65.54</w:t>
+      </w:r>
+      <w:r>
+        <w:t>%)</w:t>
+      </w:r>
+      <w:r>
+        <w:t xml:space="preserve">, with sub-domain scores in Attention at </w:t>
+      </w:r>
+      <w:r>
+        <w:t>13.48</w:t>
+      </w:r>
+      <w:r>
+        <w:t xml:space="preserve"> (</w:t>
+      </w:r>
+      <w:r>
+        <w:t>67.4</w:t>
+      </w:r>
+      <w:r>
+        <w:t>0</w:t>
+      </w:r>
+      <w:r>
+        <w:t>%)</w:t>
+      </w:r>
+      <w:r>
+        <w:t xml:space="preserve"> and Basic Math Skills at </w:t>
+      </w:r>
+      <w:r>
+        <w:t xml:space="preserve">12.75 </w:t>
+      </w:r>
+      <w:r>
+        <w:t>(</w:t>
+      </w:r>
+      <w:r>
+        <w:t>63.75</w:t>
+      </w:r>
+      <w:r>
+        <w:t>%)</w:t>
+      </w:r>
+      <w:r>
+        <w:t xml:space="preserve">. The average Communication domain score was </w:t>
+      </w:r>
+      <w:r>
+        <w:t>26.72</w:t>
+      </w:r>
+      <w:r>
+        <w:t xml:space="preserve"> (</w:t>
+      </w:r>
+      <w:r>
+        <w:t>66.78</w:t>
+      </w:r>
+      <w:r>
+        <w:t>%)</w:t>
+      </w:r>
+      <w:r>
+        <w:t xml:space="preserve">, which was composed of an average Receptive Language sub-domain score </w:t>
+      </w:r>
+      <w:r>
+        <w:t xml:space="preserve">average </w:t>
+      </w:r>
+      <w:r>
+        <w:t xml:space="preserve">of </w:t>
+      </w:r>
+      <w:r>
+        <w:t>14.09</w:t>
+      </w:r>
+      <w:r>
+        <w:t xml:space="preserve"> (</w:t>
+      </w:r>
+      <w:r>
+        <w:t>70.45</w:t>
+      </w:r>
+      <w:r>
+        <w:t>%)</w:t>
+      </w:r>
+      <w:r>
+        <w:t xml:space="preserve"> and </w:t>
+      </w:r>
+      <w:r>
+        <w:t xml:space="preserve">an </w:t>
+      </w:r>
+      <w:r>
+        <w:t xml:space="preserve">Expressive Language sub-domain score </w:t>
+      </w:r>
+      <w:r>
+        <w:t xml:space="preserve">average </w:t>
+      </w:r>
+      <w:r>
+        <w:t xml:space="preserve">of </w:t>
+      </w:r>
+      <w:r>
+        <w:t>12.62</w:t>
+      </w:r>
+      <w:r>
+        <w:t xml:space="preserve"> (</w:t>
+      </w:r>
+      <w:r>
+        <w:t>63.10</w:t>
+      </w:r>
+      <w:r>
+        <w:t>%)</w:t>
       </w:r>
       <w:r>
         <w:t>.</w:t>
       </w:r>
       <w:r>
-        <w:t xml:space="preserve"> </w:t>
+        <w:t xml:space="preserve"> Complete score </w:t>
+      </w:r>
+      <w:r>
+        <w:t>results are presented in Table 2</w:t>
+      </w:r>
+      <w:r>
+        <w:t>. The ave</w:t>
+      </w:r>
+      <w:r>
+        <w:t>rage item means ranged from 2.18</w:t>
+      </w:r>
+      <w:r>
+        <w:t xml:space="preserve"> on Item #3</w:t>
+      </w:r>
+      <w:r>
+        <w:t xml:space="preserve"> to 3.16</w:t>
+      </w:r>
+      <w:r>
+        <w:t xml:space="preserve"> o</w:t>
+      </w:r>
+      <w:r>
+        <w:t xml:space="preserve">n </w:t>
+      </w:r>
+      <w:r>
+        <w:t>Basic Math Skills</w:t>
+      </w:r>
+      <w:r>
+        <w:t xml:space="preserve"> Item #7</w:t>
+      </w:r>
+      <w:r>
+        <w:t>.</w:t>
+      </w:r>
+      <w:r>
+        <w:t xml:space="preserve"> Average item means are presented in Table 3.</w:t>
       </w:r>
     </w:p>
     <w:p>
       <w:pPr>
         <w:spacing w:line="480" w:lineRule="auto"/>
-        <w:jc w:val="center"/>
         <w:rPr>
           <w:b/>
         </w:rPr>
@@ -931,7 +1193,78 @@
         <w:rPr>
           <w:b/>
         </w:rPr>
-        <w:t>Results</w:t>
+        <w:t>Quali</w:t>
+      </w:r>
+      <w:r>
+        <w:rPr>
+          <w:b/>
+        </w:rPr>
+        <w:t>tative</w:t>
+      </w:r>
+    </w:p>
+    <w:p>
+      <w:pPr>
+        <w:spacing w:line="480" w:lineRule="auto"/>
+      </w:pPr>
+      <w:r>
+        <w:tab/>
+      </w:r>
+      <w:r>
+        <w:t xml:space="preserve">The narrative summary section was designed for teachers to explain their students’ access to the instruction, sensory needs, assistive technology, development of functional skills, and any areas of growth. Teachers were also encouraged to provide summary statements of student performance for future growth determinations, as well. </w:t>
+      </w:r>
+    </w:p>
+    <w:p>
+      <w:pPr>
+        <w:spacing w:line="480" w:lineRule="auto"/>
+      </w:pPr>
+      <w:r>
+        <w:tab/>
+      </w:r>
+      <w:r>
+        <w:t>Consistent with prior results, n</w:t>
+      </w:r>
+      <w:r>
+        <w:t xml:space="preserve">arrative summaries of the </w:t>
+      </w:r>
+      <w:r>
+        <w:t>2016-17</w:t>
+      </w:r>
+      <w:r>
+        <w:t xml:space="preserve"> ORora indicated </w:t>
+      </w:r>
+      <w:r>
+        <w:t xml:space="preserve">that </w:t>
+      </w:r>
+      <w:r>
+        <w:t>most students had multiple diagnoses, were non-ambulatory, and required full or partial physical assistance. Students had very low receptive communication, and very low receptive and expressive verbal</w:t>
+      </w:r>
+      <w:r>
+        <w:t xml:space="preserve"> skills. Multiple verbal prompts were</w:t>
+      </w:r>
+      <w:r>
+        <w:t xml:space="preserve"> required</w:t>
+      </w:r>
+      <w:r>
+        <w:t xml:space="preserve"> to focus student attention,</w:t>
+      </w:r>
+      <w:r>
+        <w:t xml:space="preserve"> as well as redirection and reduced task demand</w:t>
+      </w:r>
+      <w:r>
+        <w:t>s</w:t>
+      </w:r>
+      <w:r>
+        <w:t xml:space="preserve">. Token </w:t>
+      </w:r>
+      <w:r>
+        <w:t>boards</w:t>
+      </w:r>
+      <w:r>
+        <w:t xml:space="preserve"> and other reinforcements were </w:t>
+      </w:r>
+      <w:r>
+        <w:lastRenderedPageBreak/>
+        <w:t xml:space="preserve">commonly used as rewards for work completion. Frequent breaks were often required during test administration due to student anxiety and behaviors.  </w:t>
       </w:r>
     </w:p>
     <w:p>
@@ -940,330 +1273,6 @@
         <w:ind w:firstLine="720"/>
       </w:pPr>
       <w:r>
-        <w:t xml:space="preserve">In what follows, </w:t>
-      </w:r>
-      <w:r>
-        <w:t xml:space="preserve">quantitative and qualitative </w:t>
-      </w:r>
-      <w:r>
-        <w:t xml:space="preserve">results </w:t>
-      </w:r>
-      <w:r>
-        <w:t>from the 201</w:t>
-      </w:r>
-      <w:r>
-        <w:t>6</w:t>
-      </w:r>
-      <w:r>
-        <w:t>-201</w:t>
-      </w:r>
-      <w:r>
-        <w:t>7</w:t>
-      </w:r>
-      <w:r>
-        <w:t xml:space="preserve"> </w:t>
-      </w:r>
-      <w:r>
-        <w:t xml:space="preserve">ORora </w:t>
-      </w:r>
-      <w:r>
-        <w:t>are presented, respectively.</w:t>
-      </w:r>
-      <w:r>
-        <w:t xml:space="preserve"> The overall results suggest that students who </w:t>
-      </w:r>
-      <w:proofErr w:type="spellStart"/>
-      <w:r>
-        <w:t>particpated</w:t>
-      </w:r>
-      <w:proofErr w:type="spellEnd"/>
-      <w:r>
-        <w:t xml:space="preserve"> in the ORora have very complex support needs and often have multiple disabilities and medical complications that prohibit participation in a performance-based assessment.</w:t>
-      </w:r>
-    </w:p>
-    <w:p>
-      <w:pPr>
-        <w:spacing w:line="480" w:lineRule="auto"/>
-        <w:rPr>
-          <w:b/>
-        </w:rPr>
-      </w:pPr>
-      <w:r>
-        <w:rPr>
-          <w:b/>
-        </w:rPr>
-        <w:t>Quantitative</w:t>
-      </w:r>
-    </w:p>
-    <w:p>
-      <w:pPr>
-        <w:spacing w:line="480" w:lineRule="auto"/>
-        <w:ind w:firstLine="720"/>
-      </w:pPr>
-      <w:r>
-        <w:lastRenderedPageBreak/>
-        <w:t xml:space="preserve">The ORora score structure includes 80 total points possible, with 40 points possible for each of two domains and 20 for each of four sub-domains. </w:t>
-      </w:r>
-      <w:r>
-        <w:t xml:space="preserve">The average Total Score for the ORora was </w:t>
-      </w:r>
-      <w:r>
-        <w:t>52.97</w:t>
-      </w:r>
-      <w:r>
-        <w:t xml:space="preserve"> (</w:t>
-      </w:r>
-      <w:r>
-        <w:t>66.22</w:t>
-      </w:r>
-      <w:r>
-        <w:t>%)</w:t>
-      </w:r>
-      <w:r>
-        <w:t xml:space="preserve">. The average Level of Independence </w:t>
-      </w:r>
-      <w:r>
-        <w:t xml:space="preserve">domain </w:t>
-      </w:r>
-      <w:r>
-        <w:t xml:space="preserve">score was </w:t>
-      </w:r>
-      <w:r>
-        <w:t>26.23</w:t>
-      </w:r>
-      <w:r>
-        <w:t xml:space="preserve"> (</w:t>
-      </w:r>
-      <w:r>
-        <w:t>65.54</w:t>
-      </w:r>
-      <w:r>
-        <w:t>%)</w:t>
-      </w:r>
-      <w:r>
-        <w:t xml:space="preserve">, with sub-domain scores in Attention at </w:t>
-      </w:r>
-      <w:r>
-        <w:t>13.48</w:t>
-      </w:r>
-      <w:r>
-        <w:t xml:space="preserve"> (</w:t>
-      </w:r>
-      <w:r>
-        <w:t>67.4</w:t>
-      </w:r>
-      <w:r>
-        <w:t>0</w:t>
-      </w:r>
-      <w:r>
-        <w:t>%)</w:t>
-      </w:r>
-      <w:r>
-        <w:t xml:space="preserve"> and Basic Math Skills at </w:t>
-      </w:r>
-      <w:r>
-        <w:t xml:space="preserve">12.75 </w:t>
-      </w:r>
-      <w:r>
-        <w:t>(</w:t>
-      </w:r>
-      <w:r>
-        <w:t>63.75</w:t>
-      </w:r>
-      <w:r>
-        <w:t>%)</w:t>
-      </w:r>
-      <w:r>
-        <w:t xml:space="preserve">. The average Communication domain score was </w:t>
-      </w:r>
-      <w:r>
-        <w:t>26.72</w:t>
-      </w:r>
-      <w:r>
-        <w:t xml:space="preserve"> (</w:t>
-      </w:r>
-      <w:r>
-        <w:t>66.78</w:t>
-      </w:r>
-      <w:r>
-        <w:t>%)</w:t>
-      </w:r>
-      <w:r>
-        <w:t xml:space="preserve">, which was composed of an average Receptive Language sub-domain score </w:t>
-      </w:r>
-      <w:r>
-        <w:t xml:space="preserve">average </w:t>
-      </w:r>
-      <w:r>
-        <w:t xml:space="preserve">of </w:t>
-      </w:r>
-      <w:r>
-        <w:t>14.09</w:t>
-      </w:r>
-      <w:r>
-        <w:t xml:space="preserve"> (</w:t>
-      </w:r>
-      <w:r>
-        <w:t>70.45</w:t>
-      </w:r>
-      <w:r>
-        <w:t>%)</w:t>
-      </w:r>
-      <w:r>
-        <w:t xml:space="preserve"> and </w:t>
-      </w:r>
-      <w:r>
-        <w:t xml:space="preserve">an </w:t>
-      </w:r>
-      <w:r>
-        <w:t xml:space="preserve">Expressive Language sub-domain score </w:t>
-      </w:r>
-      <w:r>
-        <w:t xml:space="preserve">average </w:t>
-      </w:r>
-      <w:r>
-        <w:t xml:space="preserve">of </w:t>
-      </w:r>
-      <w:r>
-        <w:t>12.62</w:t>
-      </w:r>
-      <w:r>
-        <w:t xml:space="preserve"> (</w:t>
-      </w:r>
-      <w:r>
-        <w:t>63.10</w:t>
-      </w:r>
-      <w:r>
-        <w:t>%)</w:t>
-      </w:r>
-      <w:r>
-        <w:t>.</w:t>
-      </w:r>
-      <w:r>
-        <w:t xml:space="preserve"> Complete score </w:t>
-      </w:r>
-      <w:r>
-        <w:t>results are presented in Table 2</w:t>
-      </w:r>
-      <w:r>
-        <w:t>. The ave</w:t>
-      </w:r>
-      <w:r>
-        <w:t>rage item means ranged from 2.18</w:t>
-      </w:r>
-      <w:r>
-        <w:t xml:space="preserve"> on Item #3</w:t>
-      </w:r>
-      <w:r>
-        <w:t xml:space="preserve"> to 3.16</w:t>
-      </w:r>
-      <w:r>
-        <w:t xml:space="preserve"> o</w:t>
-      </w:r>
-      <w:r>
-        <w:t xml:space="preserve">n </w:t>
-      </w:r>
-      <w:r>
-        <w:t>Basic Math Skills</w:t>
-      </w:r>
-      <w:r>
-        <w:t xml:space="preserve"> Item #7</w:t>
-      </w:r>
-      <w:r>
-        <w:t>.</w:t>
-      </w:r>
-      <w:r>
-        <w:t xml:space="preserve"> Average item means are presented in Table 3.</w:t>
-      </w:r>
-    </w:p>
-    <w:p>
-      <w:pPr>
-        <w:spacing w:line="480" w:lineRule="auto"/>
-        <w:rPr>
-          <w:b/>
-        </w:rPr>
-      </w:pPr>
-      <w:r>
-        <w:rPr>
-          <w:b/>
-        </w:rPr>
-        <w:t>Quali</w:t>
-      </w:r>
-      <w:r>
-        <w:rPr>
-          <w:b/>
-        </w:rPr>
-        <w:t>tative</w:t>
-      </w:r>
-    </w:p>
-    <w:p>
-      <w:pPr>
-        <w:spacing w:line="480" w:lineRule="auto"/>
-      </w:pPr>
-      <w:r>
-        <w:tab/>
-      </w:r>
-      <w:r>
-        <w:t xml:space="preserve">The narrative summary section was designed for teachers to explain their students’ access to the instruction, sensory needs, assistive technology, development of functional skills, and any areas of growth. Teachers were also encouraged to provide summary statements of student performance for future growth determinations, as well. </w:t>
-      </w:r>
-    </w:p>
-    <w:p>
-      <w:pPr>
-        <w:spacing w:line="480" w:lineRule="auto"/>
-      </w:pPr>
-      <w:r>
-        <w:tab/>
-      </w:r>
-      <w:r>
-        <w:t>Consistent with prior results, n</w:t>
-      </w:r>
-      <w:r>
-        <w:t xml:space="preserve">arrative summaries of the </w:t>
-      </w:r>
-      <w:r>
-        <w:t>2016-17</w:t>
-      </w:r>
-      <w:r>
-        <w:t xml:space="preserve"> ORora indicated </w:t>
-      </w:r>
-      <w:r>
-        <w:t xml:space="preserve">that </w:t>
-      </w:r>
-      <w:r>
-        <w:t>most students had multiple diagnoses, were non-ambulatory, and required full or partial physical assistance. Students had very low receptive communication, and very low receptive and expressive verbal</w:t>
-      </w:r>
-      <w:r>
-        <w:t xml:space="preserve"> skills. Multiple verbal prompts were</w:t>
-      </w:r>
-      <w:r>
-        <w:t xml:space="preserve"> required</w:t>
-      </w:r>
-      <w:r>
-        <w:t xml:space="preserve"> to focus student attention,</w:t>
-      </w:r>
-      <w:r>
-        <w:t xml:space="preserve"> as well as redirection and reduced task demand</w:t>
-      </w:r>
-      <w:r>
-        <w:t>s</w:t>
-      </w:r>
-      <w:r>
-        <w:t xml:space="preserve">. Token </w:t>
-      </w:r>
-      <w:r>
-        <w:t>boards</w:t>
-      </w:r>
-      <w:r>
-        <w:t xml:space="preserve"> and other reinforcements were commonly used as rewards for work completion. Frequent breaks were often required during test administration due to student anxiety and behaviors.  </w:t>
-      </w:r>
-    </w:p>
-    <w:p>
-      <w:pPr>
-        <w:spacing w:line="480" w:lineRule="auto"/>
-        <w:ind w:firstLine="720"/>
-      </w:pPr>
-      <w:r>
-        <w:lastRenderedPageBreak/>
         <w:t xml:space="preserve">Most students were non-verbal and required one-on-one classroom instruction. These students were in Life Skills programs and most communicated using assistive technology. Means of communication for these students included iPads, switch devices, vocal output devices, </w:t>
       </w:r>
       <w:proofErr w:type="spellStart"/>
@@ -15343,7 +15352,7 @@
 </file>
 
 <file path=customXml/itemProps1.xml><?xml version="1.0" encoding="utf-8"?>
-<ds:datastoreItem xmlns:ds="http://schemas.openxmlformats.org/officeDocument/2006/customXml" ds:itemID="{B510CAF4-7CB3-3041-BF6E-A430ED1BA7F2}">
+<ds:datastoreItem xmlns:ds="http://schemas.openxmlformats.org/officeDocument/2006/customXml" ds:itemID="{536CFFB4-7D2D-7A44-98F7-FD227D57FE65}">
   <ds:schemaRefs>
     <ds:schemaRef ds:uri="http://schemas.openxmlformats.org/officeDocument/2006/bibliography"/>
   </ds:schemaRefs>

</xml_diff>

<commit_message>
ORora slow, not steady, help me!
</commit_message>
<xml_diff>
--- a/Appendices/App5.1D_ORoraResults2018_19.docx
+++ b/Appendices/App5.1D_ORoraResults2018_19.docx
@@ -1006,12 +1006,7 @@
         <w:t xml:space="preserve">The ORora score structure includes 80 total points possible, with 40 points possible for each of two domains and 20 for each of four sub-domains. </w:t>
       </w:r>
       <w:r>
-        <w:t xml:space="preserve">The average Total Score for the </w:t>
-      </w:r>
-      <w:bookmarkStart w:id="0" w:name="_GoBack"/>
-      <w:bookmarkEnd w:id="0"/>
-      <w:r>
-        <w:t xml:space="preserve">ORora was </w:t>
+        <w:t xml:space="preserve">The average Total Score for the ORora was </w:t>
       </w:r>
       <w:r>
         <w:t>52.97</w:t>
@@ -1227,7 +1222,16 @@
         <w:t xml:space="preserve">arrative summaries of the </w:t>
       </w:r>
       <w:r>
-        <w:t>2016-17</w:t>
+        <w:t>201</w:t>
+      </w:r>
+      <w:r>
+        <w:t>7</w:t>
+      </w:r>
+      <w:r>
+        <w:t>-1</w:t>
+      </w:r>
+      <w:r>
+        <w:t>8</w:t>
       </w:r>
       <w:r>
         <w:t xml:space="preserve"> ORora indicated </w:t>
@@ -1549,19 +1553,15 @@
       <w:r>
         <w:t xml:space="preserve">Response patterns on the ORExt were compared to ORora results to determine what percentages of QAs were </w:t>
       </w:r>
-      <w:proofErr w:type="spellStart"/>
-      <w:r>
-        <w:t>admininstering</w:t>
-      </w:r>
-      <w:proofErr w:type="spellEnd"/>
+      <w:r>
+        <w:t>administering</w:t>
+      </w:r>
       <w:r>
         <w:t xml:space="preserve"> the ORora due to the minimum participation rule and what percentage were </w:t>
       </w:r>
-      <w:proofErr w:type="spellStart"/>
-      <w:r>
-        <w:t>admininstering</w:t>
-      </w:r>
-      <w:proofErr w:type="spellEnd"/>
+      <w:r>
+        <w:t>administering</w:t>
+      </w:r>
       <w:r>
         <w:t xml:space="preserve"> the ORora of their own volition. Analyses showed that 234 students were eligible to take the ORora in English language arts, 241 students were eligible to take the ORora in mathematics, and 86 were eligible to take the ORora in scie</w:t>
       </w:r>
@@ -1677,7 +1677,7 @@
               <w:rPr>
                 <w:i/>
               </w:rPr>
-              <w:t>6</w:t>
+              <w:t>8</w:t>
             </w:r>
             <w:r>
               <w:rPr>
@@ -1689,7 +1689,7 @@
               <w:rPr>
                 <w:i/>
               </w:rPr>
-              <w:t>7</w:t>
+              <w:t>9</w:t>
             </w:r>
             <w:r>
               <w:rPr>
@@ -1846,7 +1846,10 @@
               <w:jc w:val="center"/>
             </w:pPr>
             <w:r>
-              <w:t>101</w:t>
+              <w:t>1</w:t>
+            </w:r>
+            <w:r>
+              <w:t>13</w:t>
             </w:r>
           </w:p>
         </w:tc>
@@ -1903,7 +1906,10 @@
               <w:jc w:val="center"/>
             </w:pPr>
             <w:r>
-              <w:t>102</w:t>
+              <w:t>1</w:t>
+            </w:r>
+            <w:r>
+              <w:t>13</w:t>
             </w:r>
           </w:p>
         </w:tc>
@@ -1954,7 +1960,10 @@
               <w:jc w:val="center"/>
             </w:pPr>
             <w:r>
-              <w:t>124</w:t>
+              <w:t>12</w:t>
+            </w:r>
+            <w:r>
+              <w:t>0</w:t>
             </w:r>
           </w:p>
         </w:tc>
@@ -2005,7 +2014,10 @@
               <w:jc w:val="center"/>
             </w:pPr>
             <w:r>
-              <w:t>132</w:t>
+              <w:t>1</w:t>
+            </w:r>
+            <w:r>
+              <w:t>16</w:t>
             </w:r>
           </w:p>
         </w:tc>
@@ -2056,7 +2068,10 @@
               <w:jc w:val="center"/>
             </w:pPr>
             <w:r>
-              <w:t>105</w:t>
+              <w:t>1</w:t>
+            </w:r>
+            <w:r>
+              <w:t>13</w:t>
             </w:r>
           </w:p>
         </w:tc>
@@ -2107,7 +2122,10 @@
               <w:jc w:val="center"/>
             </w:pPr>
             <w:r>
-              <w:t>111</w:t>
+              <w:t>1</w:t>
+            </w:r>
+            <w:r>
+              <w:t>36</w:t>
             </w:r>
           </w:p>
         </w:tc>
@@ -2148,6 +2166,11 @@
               <w:t>11</w:t>
             </w:r>
           </w:p>
+          <w:p>
+            <w:r>
+              <w:t>12</w:t>
+            </w:r>
+          </w:p>
         </w:tc>
         <w:tc>
           <w:tcPr>
@@ -2158,8 +2181,18 @@
               <w:jc w:val="center"/>
             </w:pPr>
             <w:r>
-              <w:t>79</w:t>
-            </w:r>
+              <w:t>130</w:t>
+            </w:r>
+          </w:p>
+          <w:p>
+            <w:pPr>
+              <w:jc w:val="center"/>
+            </w:pPr>
+            <w:r>
+              <w:t>9</w:t>
+            </w:r>
+            <w:bookmarkStart w:id="0" w:name="_GoBack"/>
+            <w:bookmarkEnd w:id="0"/>
           </w:p>
         </w:tc>
         <w:tc>
@@ -2186,6 +2219,11 @@
             <w:r>
               <w:t>13.50</w:t>
             </w:r>
+          </w:p>
+          <w:p>
+            <w:pPr>
+              <w:jc w:val="center"/>
+            </w:pPr>
           </w:p>
         </w:tc>
       </w:tr>
@@ -2481,14 +2519,12 @@
                 <w:b/>
               </w:rPr>
             </w:pPr>
-            <w:proofErr w:type="spellStart"/>
             <w:r>
               <w:rPr>
                 <w:b/>
               </w:rPr>
               <w:t>avg</w:t>
             </w:r>
-            <w:proofErr w:type="spellEnd"/>
           </w:p>
         </w:tc>
         <w:tc>
@@ -3018,15 +3054,7 @@
               <w:t xml:space="preserve"> </w:t>
             </w:r>
             <w:r>
-              <w:t xml:space="preserve">Results above may not add to 100 </w:t>
-            </w:r>
-            <w:proofErr w:type="gramStart"/>
-            <w:r>
-              <w:t>due</w:t>
-            </w:r>
-            <w:proofErr w:type="gramEnd"/>
-            <w:r>
-              <w:t xml:space="preserve"> to rounding.</w:t>
+              <w:t>Results above may not add to 100 due to rounding.</w:t>
             </w:r>
           </w:p>
         </w:tc>
@@ -3561,7 +3589,37 @@
           <w:color w:val="000000"/>
           <w:w w:val="93"/>
         </w:rPr>
-        <w:t>2016-17</w:t>
+        <w:t>201</w:t>
+      </w:r>
+      <w:r>
+        <w:rPr>
+          <w:rFonts w:asciiTheme="majorHAnsi" w:hAnsiTheme="majorHAnsi" w:cs="Calibri"/>
+          <w:b/>
+          <w:noProof/>
+          <w:color w:val="000000"/>
+          <w:w w:val="93"/>
+        </w:rPr>
+        <w:t>8</w:t>
+      </w:r>
+      <w:r>
+        <w:rPr>
+          <w:rFonts w:asciiTheme="majorHAnsi" w:hAnsiTheme="majorHAnsi" w:cs="Calibri"/>
+          <w:b/>
+          <w:noProof/>
+          <w:color w:val="000000"/>
+          <w:w w:val="93"/>
+        </w:rPr>
+        <w:t>-1</w:t>
+      </w:r>
+      <w:r>
+        <w:rPr>
+          <w:rFonts w:asciiTheme="majorHAnsi" w:hAnsiTheme="majorHAnsi" w:cs="Calibri"/>
+          <w:b/>
+          <w:noProof/>
+          <w:color w:val="000000"/>
+          <w:w w:val="93"/>
+        </w:rPr>
+        <w:t>9</w:t>
       </w:r>
       <w:r>
         <w:rPr>
@@ -6048,21 +6106,19 @@
               <w:rPr>
                 <w:rFonts w:asciiTheme="majorHAnsi" w:hAnsiTheme="majorHAnsi"/>
               </w:rPr>
-              <w:t>1. attend to desired objects (e.g.</w:t>
-            </w:r>
-            <w:proofErr w:type="gramStart"/>
-            <w:r>
-              <w:rPr>
-                <w:rFonts w:asciiTheme="majorHAnsi" w:hAnsiTheme="majorHAnsi"/>
-              </w:rPr>
-              <w:t>,  food</w:t>
-            </w:r>
-            <w:proofErr w:type="gramEnd"/>
-            <w:r>
-              <w:rPr>
-                <w:rFonts w:asciiTheme="majorHAnsi" w:hAnsiTheme="majorHAnsi"/>
-              </w:rPr>
-              <w:t>, toys, persons).</w:t>
+              <w:t>1. at</w:t>
+            </w:r>
+            <w:r>
+              <w:rPr>
+                <w:rFonts w:asciiTheme="majorHAnsi" w:hAnsiTheme="majorHAnsi"/>
+              </w:rPr>
+              <w:t xml:space="preserve">tend to desired objects (e.g., </w:t>
+            </w:r>
+            <w:r>
+              <w:rPr>
+                <w:rFonts w:asciiTheme="majorHAnsi" w:hAnsiTheme="majorHAnsi"/>
+              </w:rPr>
+              <w:t>food, toys, persons).</w:t>
             </w:r>
           </w:p>
         </w:tc>
@@ -8622,23 +8678,21 @@
                 <w:rFonts w:asciiTheme="majorHAnsi" w:hAnsiTheme="majorHAnsi"/>
                 <w:b/>
               </w:rPr>
-              <w:t>Total ORora Score (LOI Total + COM Total</w:t>
-            </w:r>
-            <w:proofErr w:type="gramStart"/>
-            <w:r>
-              <w:rPr>
-                <w:rFonts w:asciiTheme="majorHAnsi" w:hAnsiTheme="majorHAnsi"/>
-                <w:b/>
-              </w:rPr>
-              <w:t>) :</w:t>
-            </w:r>
-            <w:proofErr w:type="gramEnd"/>
-            <w:r>
-              <w:rPr>
-                <w:rFonts w:asciiTheme="majorHAnsi" w:hAnsiTheme="majorHAnsi"/>
-                <w:b/>
-              </w:rPr>
-              <w:t xml:space="preserve"> __________</w:t>
+              <w:t>Total ORor</w:t>
+            </w:r>
+            <w:r>
+              <w:rPr>
+                <w:rFonts w:asciiTheme="majorHAnsi" w:hAnsiTheme="majorHAnsi"/>
+                <w:b/>
+              </w:rPr>
+              <w:t>a Score (LOI Total + COM Total)</w:t>
+            </w:r>
+            <w:r>
+              <w:rPr>
+                <w:rFonts w:asciiTheme="majorHAnsi" w:hAnsiTheme="majorHAnsi"/>
+                <w:b/>
+              </w:rPr>
+              <w:t>: __________</w:t>
             </w:r>
           </w:p>
           <w:p>
@@ -8654,23 +8708,21 @@
                 <w:rFonts w:asciiTheme="majorHAnsi" w:hAnsiTheme="majorHAnsi"/>
                 <w:b/>
               </w:rPr>
-              <w:t>ORora Percentage (Total ORA Score/80</w:t>
-            </w:r>
-            <w:proofErr w:type="gramStart"/>
-            <w:r>
-              <w:rPr>
-                <w:rFonts w:asciiTheme="majorHAnsi" w:hAnsiTheme="majorHAnsi"/>
-                <w:b/>
-              </w:rPr>
-              <w:t>) :</w:t>
-            </w:r>
-            <w:proofErr w:type="gramEnd"/>
-            <w:r>
-              <w:rPr>
-                <w:rFonts w:asciiTheme="majorHAnsi" w:hAnsiTheme="majorHAnsi"/>
-                <w:b/>
-              </w:rPr>
-              <w:t xml:space="preserve"> __________</w:t>
+              <w:t xml:space="preserve">ORora </w:t>
+            </w:r>
+            <w:r>
+              <w:rPr>
+                <w:rFonts w:asciiTheme="majorHAnsi" w:hAnsiTheme="majorHAnsi"/>
+                <w:b/>
+              </w:rPr>
+              <w:t>Percentage (Total ORA Score/80)</w:t>
+            </w:r>
+            <w:r>
+              <w:rPr>
+                <w:rFonts w:asciiTheme="majorHAnsi" w:hAnsiTheme="majorHAnsi"/>
+                <w:b/>
+              </w:rPr>
+              <w:t>: __________</w:t>
             </w:r>
           </w:p>
         </w:tc>
@@ -9171,7 +9223,7 @@
           <w:color w:val="000000"/>
           <w:w w:val="93"/>
         </w:rPr>
-        <w:t>2016</w:t>
+        <w:t>201</w:t>
       </w:r>
       <w:r>
         <w:rPr>
@@ -9181,7 +9233,7 @@
           <w:color w:val="000000"/>
           <w:w w:val="93"/>
         </w:rPr>
-        <w:t>-1</w:t>
+        <w:t>8</w:t>
       </w:r>
       <w:r>
         <w:rPr>
@@ -9191,7 +9243,17 @@
           <w:color w:val="000000"/>
           <w:w w:val="93"/>
         </w:rPr>
-        <w:t>7</w:t>
+        <w:t>-1</w:t>
+      </w:r>
+      <w:r>
+        <w:rPr>
+          <w:rFonts w:cs="Calibri"/>
+          <w:b/>
+          <w:noProof/>
+          <w:color w:val="000000"/>
+          <w:w w:val="93"/>
+        </w:rPr>
+        <w:t>9</w:t>
       </w:r>
       <w:r>
         <w:rPr>
@@ -9435,14 +9497,12 @@
         </w:rPr>
         <w:t xml:space="preserve">Annual </w:t>
       </w:r>
-      <w:proofErr w:type="spellStart"/>
       <w:r>
         <w:rPr>
           <w:rFonts w:eastAsia="MS Mincho" w:cs="Times New Roman"/>
         </w:rPr>
-        <w:t>Measureable</w:t>
-      </w:r>
-      <w:proofErr w:type="spellEnd"/>
+        <w:t>Measurable</w:t>
+      </w:r>
       <w:r>
         <w:rPr>
           <w:rFonts w:eastAsia="MS Mincho" w:cs="Times New Roman"/>
@@ -11488,14 +11548,6 @@
       </w:pPr>
     </w:p>
     <w:p>
-      <w:pPr>
-        <w:rPr>
-          <w:rFonts w:cs="Calibri"/>
-          <w:noProof/>
-          <w:color w:val="000000"/>
-          <w:w w:val="97"/>
-        </w:rPr>
-      </w:pPr>
       <w:r>
         <w:rPr>
           <w:rFonts w:cs="Calibri"/>
@@ -11504,7 +11556,27 @@
           <w:color w:val="000000"/>
           <w:w w:val="97"/>
         </w:rPr>
-        <w:t>NOTE: ORA scores are entered on the Oregon Department of Education (ODE) District secure website</w:t>
+        <w:t xml:space="preserve">NOTE: ORA scores are entered on the </w:t>
+      </w:r>
+      <w:r>
+        <w:rPr>
+          <w:rFonts w:cs="Calibri"/>
+          <w:b/>
+          <w:noProof/>
+          <w:color w:val="000000"/>
+          <w:w w:val="97"/>
+        </w:rPr>
+        <w:t>BRT</w:t>
+      </w:r>
+      <w:r>
+        <w:rPr>
+          <w:rFonts w:cs="Calibri"/>
+          <w:b/>
+          <w:noProof/>
+          <w:color w:val="000000"/>
+          <w:w w:val="97"/>
+        </w:rPr>
+        <w:t xml:space="preserve"> secure website</w:t>
       </w:r>
       <w:r>
         <w:rPr>
@@ -11528,70 +11600,22 @@
         <w:r>
           <w:rPr>
             <w:rStyle w:val="Hyperlink"/>
-            <w:rFonts w:cs="Calibri"/>
-            <w:noProof/>
-            <w:w w:val="97"/>
           </w:rPr>
-          <w:t>https://district.ode.state.or.us/apps/login/</w:t>
+          <w:t>https://or.k12te</w:t>
         </w:r>
-      </w:hyperlink>
-      <w:r>
-        <w:rPr>
-          <w:rFonts w:cs="Calibri"/>
-          <w:noProof/>
-          <w:color w:val="000000"/>
-          <w:w w:val="97"/>
-        </w:rPr>
-        <w:t xml:space="preserve">. </w:t>
-      </w:r>
-    </w:p>
-    <w:p>
-      <w:pPr>
-        <w:rPr>
-          <w:rFonts w:cs="Calibri"/>
-          <w:noProof/>
-          <w:color w:val="000000"/>
-          <w:w w:val="97"/>
-        </w:rPr>
-      </w:pPr>
-      <w:r>
-        <w:rPr>
-          <w:rFonts w:cs="Calibri"/>
-          <w:noProof/>
-          <w:color w:val="000000"/>
-          <w:w w:val="97"/>
-        </w:rPr>
-        <w:t xml:space="preserve">Please contact Brad Lenhardt at ODE at </w:t>
-      </w:r>
-      <w:hyperlink r:id="rId20" w:history="1">
         <w:r>
           <w:rPr>
             <w:rStyle w:val="Hyperlink"/>
-            <w:rFonts w:cs="Calibri"/>
-            <w:noProof/>
-            <w:w w:val="97"/>
           </w:rPr>
-          <w:t>brad.lenhardt@state.or.us</w:t>
+          <w:t>s</w:t>
+        </w:r>
+        <w:r>
+          <w:rPr>
+            <w:rStyle w:val="Hyperlink"/>
+          </w:rPr>
+          <w:t>t.com</w:t>
         </w:r>
       </w:hyperlink>
-      <w:r>
-        <w:rPr>
-          <w:rFonts w:cs="Calibri"/>
-          <w:noProof/>
-          <w:color w:val="000000"/>
-          <w:w w:val="97"/>
-        </w:rPr>
-        <w:t xml:space="preserve"> with any questions</w:t>
-      </w:r>
-      <w:r>
-        <w:rPr>
-          <w:rFonts w:cs="Calibri"/>
-          <w:noProof/>
-          <w:color w:val="000000"/>
-          <w:w w:val="97"/>
-        </w:rPr>
-        <w:t>.</w:t>
-      </w:r>
     </w:p>
     <w:p>
       <w:pPr>
@@ -11741,7 +11765,7 @@
         </w:rPr>
         <w:t xml:space="preserve">(Document No. IC-3). Retrieved from University of Florida, Collaboration for Effective Educator, Development, Accountability, and Reform Center website: </w:t>
       </w:r>
-      <w:hyperlink r:id="rId21" w:history="1">
+      <w:hyperlink r:id="rId20" w:history="1">
         <w:r>
           <w:rPr>
             <w:rStyle w:val="Hyperlink"/>
@@ -11934,7 +11958,7 @@
         </w:rPr>
         <w:t xml:space="preserve"> Tucson, AZ: Communication Skill Builders. Retrieved from </w:t>
       </w:r>
-      <w:hyperlink r:id="rId22" w:history="1">
+      <w:hyperlink r:id="rId21" w:history="1">
         <w:r>
           <w:rPr>
             <w:rStyle w:val="Hyperlink"/>
@@ -12024,7 +12048,7 @@
         </w:rPr>
         <w:t xml:space="preserve">. Oregon Health &amp; Sciences University. Retrieved from </w:t>
       </w:r>
-      <w:hyperlink r:id="rId23" w:history="1">
+      <w:hyperlink r:id="rId22" w:history="1">
         <w:r>
           <w:rPr>
             <w:rStyle w:val="Hyperlink"/>
@@ -15352,7 +15376,7 @@
 </file>
 
 <file path=customXml/itemProps1.xml><?xml version="1.0" encoding="utf-8"?>
-<ds:datastoreItem xmlns:ds="http://schemas.openxmlformats.org/officeDocument/2006/customXml" ds:itemID="{536CFFB4-7D2D-7A44-98F7-FD227D57FE65}">
+<ds:datastoreItem xmlns:ds="http://schemas.openxmlformats.org/officeDocument/2006/customXml" ds:itemID="{801AB845-81A4-1744-BC11-DFD5F59B31E4}">
   <ds:schemaRefs>
     <ds:schemaRef ds:uri="http://schemas.openxmlformats.org/officeDocument/2006/bibliography"/>
   </ds:schemaRefs>

</xml_diff>

<commit_message>
Last push to get the report out the door
</commit_message>
<xml_diff>
--- a/Appendices/App5.1D_ORoraResults2018_19.docx
+++ b/Appendices/App5.1D_ORoraResults2018_19.docx
@@ -9,6 +9,14 @@
           <w:b/>
         </w:rPr>
       </w:pPr>
+      <w:r>
+        <w:rPr>
+          <w:b/>
+        </w:rPr>
+        <w:t>320</w:t>
+      </w:r>
+      <w:bookmarkStart w:id="0" w:name="_GoBack"/>
+      <w:bookmarkEnd w:id="0"/>
     </w:p>
     <w:p>
       <w:pPr>
@@ -627,21 +635,19 @@
         <w:rPr>
           <w:rFonts w:cs="Times New Roman"/>
         </w:rPr>
-        <w:t xml:space="preserve">Attention and Basic Math skills are combined into the Level of Independence domain, while Receptive and Expressive language are combined into a Communication domain score. The two domain scores, LOI and </w:t>
-      </w:r>
-      <w:proofErr w:type="gramStart"/>
+        <w:t>Attention and Basic Math skills are combined into the Level of Independence domain, while Receptive and Expressive language are combined into a Communication domain score. The t</w:t>
+      </w:r>
       <w:r>
         <w:rPr>
           <w:rFonts w:cs="Times New Roman"/>
         </w:rPr>
-        <w:t>COM,  are</w:t>
-      </w:r>
-      <w:proofErr w:type="gramEnd"/>
+        <w:t xml:space="preserve">wo domain scores, LOI and COM, </w:t>
+      </w:r>
       <w:r>
         <w:rPr>
           <w:rFonts w:cs="Times New Roman"/>
         </w:rPr>
-        <w:t xml:space="preserve"> combined to provide an overall summary score. The ORora also includes a text entry domain where QAs can describe the students’ current levels of functioning across all relevant domains for future reference. </w:t>
+        <w:t xml:space="preserve">are combined to provide an overall summary score. The ORora also includes a text entry domain where QAs can describe the students’ current levels of functioning across all relevant domains for future reference. </w:t>
       </w:r>
     </w:p>
     <w:p>
@@ -791,13 +797,28 @@
         <w:t>participated</w:t>
       </w:r>
       <w:r>
-        <w:t xml:space="preserve"> in the ORora. Overall, 19.5% of SWSCD who participated in the ORExt also participated in the ORora; however, some qualified assessors elected to participate while others were required to participate due to the minimum participation rule. </w:t>
+        <w:t xml:space="preserve"> in the ORora. Overall, </w:t>
+      </w:r>
+      <w:r>
+        <w:t>22.9</w:t>
+      </w:r>
+      <w:r>
+        <w:t xml:space="preserve">% of SWSCD who participated in the ORExt also participated in the ORora; however, some qualified assessors elected to participate while others were required to participate due to the minimum participation rule. </w:t>
       </w:r>
       <w:r>
         <w:t xml:space="preserve">The </w:t>
       </w:r>
       <w:r>
-        <w:t>sample was 64% male and 36</w:t>
+        <w:t>sample was 6</w:t>
+      </w:r>
+      <w:r>
+        <w:t>7</w:t>
+      </w:r>
+      <w:r>
+        <w:t>% male and 3</w:t>
+      </w:r>
+      <w:r>
+        <w:t>3</w:t>
       </w:r>
       <w:r>
         <w:t>% female</w:t>
@@ -806,10 +827,19 @@
         <w:t>.</w:t>
       </w:r>
       <w:r>
-        <w:t xml:space="preserve"> The sample was 61% White, 24% Hispanic, 4% Asian, 3% African-American</w:t>
-      </w:r>
-      <w:r>
-        <w:t>, and 1</w:t>
+        <w:t xml:space="preserve"> The sample was </w:t>
+      </w:r>
+      <w:r>
+        <w:t>54</w:t>
+      </w:r>
+      <w:r>
+        <w:t>% White, 24% Hispanic, 4% Asian, 3% African-American</w:t>
+      </w:r>
+      <w:r>
+        <w:t xml:space="preserve">, and </w:t>
+      </w:r>
+      <w:r>
+        <w:t>1</w:t>
       </w:r>
       <w:r>
         <w:t>% American</w:t>
@@ -1009,88 +1039,52 @@
         <w:t xml:space="preserve">The average Total Score for the ORora was </w:t>
       </w:r>
       <w:r>
-        <w:t>52.97</w:t>
+        <w:t>20.1</w:t>
       </w:r>
       <w:r>
         <w:t xml:space="preserve"> (</w:t>
       </w:r>
       <w:r>
-        <w:t>66.22</w:t>
+        <w:t>47.2</w:t>
       </w:r>
       <w:r>
         <w:t>%)</w:t>
       </w:r>
       <w:r>
-        <w:t xml:space="preserve">. The average Level of Independence </w:t>
-      </w:r>
-      <w:r>
-        <w:t xml:space="preserve">domain </w:t>
-      </w:r>
-      <w:r>
-        <w:t xml:space="preserve">score was </w:t>
-      </w:r>
-      <w:r>
-        <w:t>26.23</w:t>
+        <w:t xml:space="preserve">. The average Level of Independence with sub-domain scores in Attention at </w:t>
+      </w:r>
+      <w:r>
+        <w:t>13.48</w:t>
       </w:r>
       <w:r>
         <w:t xml:space="preserve"> (</w:t>
       </w:r>
       <w:r>
-        <w:t>65.54</w:t>
+        <w:t>67.4</w:t>
+      </w:r>
+      <w:r>
+        <w:t>0</w:t>
       </w:r>
       <w:r>
         <w:t>%)</w:t>
       </w:r>
       <w:r>
-        <w:t xml:space="preserve">, with sub-domain scores in Attention at </w:t>
-      </w:r>
-      <w:r>
-        <w:t>13.48</w:t>
-      </w:r>
-      <w:r>
-        <w:t xml:space="preserve"> (</w:t>
-      </w:r>
-      <w:r>
-        <w:t>67.4</w:t>
-      </w:r>
-      <w:r>
-        <w:t>0</w:t>
+        <w:t xml:space="preserve"> and Basic Math Skills at </w:t>
+      </w:r>
+      <w:r>
+        <w:t xml:space="preserve">12.75 </w:t>
+      </w:r>
+      <w:r>
+        <w:t>(</w:t>
+      </w:r>
+      <w:r>
+        <w:t>63.75</w:t>
       </w:r>
       <w:r>
         <w:t>%)</w:t>
       </w:r>
       <w:r>
-        <w:t xml:space="preserve"> and Basic Math Skills at </w:t>
-      </w:r>
-      <w:r>
-        <w:t xml:space="preserve">12.75 </w:t>
-      </w:r>
-      <w:r>
-        <w:t>(</w:t>
-      </w:r>
-      <w:r>
-        <w:t>63.75</w:t>
-      </w:r>
-      <w:r>
-        <w:t>%)</w:t>
-      </w:r>
-      <w:r>
-        <w:t xml:space="preserve">. The average Communication domain score was </w:t>
-      </w:r>
-      <w:r>
-        <w:t>26.72</w:t>
-      </w:r>
-      <w:r>
-        <w:t xml:space="preserve"> (</w:t>
-      </w:r>
-      <w:r>
-        <w:t>66.78</w:t>
-      </w:r>
-      <w:r>
-        <w:t>%)</w:t>
-      </w:r>
-      <w:r>
-        <w:t xml:space="preserve">, which was composed of an average Receptive Language sub-domain score </w:t>
+        <w:t xml:space="preserve">. The average Communication, which was composed of an average Receptive Language sub-domain score </w:t>
       </w:r>
       <w:r>
         <w:t xml:space="preserve">average </w:t>
@@ -1531,7 +1525,7 @@
         <w:t xml:space="preserve">Quantitative results indicate that a total of </w:t>
       </w:r>
       <w:r>
-        <w:t>755</w:t>
+        <w:t>850</w:t>
       </w:r>
       <w:r>
         <w:t xml:space="preserve"> students across all tested grades</w:t>
@@ -1542,11 +1536,9 @@
       <w:r>
         <w:t xml:space="preserve">were also </w:t>
       </w:r>
-      <w:proofErr w:type="spellStart"/>
-      <w:r>
-        <w:t>adminstered</w:t>
-      </w:r>
-      <w:proofErr w:type="spellEnd"/>
+      <w:r>
+        <w:t>administered</w:t>
+      </w:r>
       <w:r>
         <w:t xml:space="preserve"> the ORora. </w:t>
       </w:r>
@@ -1563,7 +1555,28 @@
         <w:t>administering</w:t>
       </w:r>
       <w:r>
-        <w:t xml:space="preserve"> the ORora of their own volition. Analyses showed that 234 students were eligible to take the ORora in English language arts, 241 students were eligible to take the ORora in mathematics, and 86 were eligible to take the ORora in scie</w:t>
+        <w:t xml:space="preserve"> the ORora of their own volition. Analyses showed that </w:t>
+      </w:r>
+      <w:r>
+        <w:t>416</w:t>
+      </w:r>
+      <w:r>
+        <w:t xml:space="preserve"> students were eligible to take the ORora in English language arts, </w:t>
+      </w:r>
+      <w:r>
+        <w:t>320</w:t>
+      </w:r>
+      <w:r>
+        <w:t xml:space="preserve"> students were eligible to take the ORora in mathematics, and </w:t>
+      </w:r>
+      <w:r>
+        <w:t>1</w:t>
+      </w:r>
+      <w:r>
+        <w:t>14</w:t>
+      </w:r>
+      <w:r>
+        <w:t xml:space="preserve"> were eligible to take the ORora in scie</w:t>
       </w:r>
       <w:r>
         <w:t>nce. This means that about 30</w:t>
@@ -1587,13 +1600,37 @@
         <w:t>e</w:t>
       </w:r>
       <w:r>
-        <w:t xml:space="preserve"> 561 </w:t>
+        <w:t xml:space="preserve"> </w:t>
+      </w:r>
+      <w:r>
+        <w:t>932</w:t>
+      </w:r>
+      <w:r>
+        <w:t xml:space="preserve"> </w:t>
       </w:r>
       <w:r>
         <w:t>test records that met ORora eligibility requirements</w:t>
       </w:r>
       <w:r>
-        <w:t>, 91 were not administered the ORora. In addition, there were 82 students in ELA and Math, respectively, who were administered the ORora without having participated in the ORExt (74 of those students were the same students, across each content area, with eight students unique to each content area, respectively</w:t>
+        <w:t xml:space="preserve">, </w:t>
+      </w:r>
+      <w:r>
+        <w:t>82</w:t>
+      </w:r>
+      <w:r>
+        <w:t xml:space="preserve"> were not administered the ORora. In addition, there were </w:t>
+      </w:r>
+      <w:r>
+        <w:t>5</w:t>
+      </w:r>
+      <w:r>
+        <w:t>2 students in ELA and Math, respectively, who were administered the ORora without having participated in the ORExt (</w:t>
+      </w:r>
+      <w:r>
+        <w:t>4</w:t>
+      </w:r>
+      <w:r>
+        <w:t>4 of those students were the same students, across each content area, with eight students unique to each content area, respectively</w:t>
       </w:r>
       <w:r>
         <w:t>)</w:t>
@@ -1646,10 +1683,10 @@
         <w:tblLook w:val="04A0" w:firstRow="1" w:lastRow="0" w:firstColumn="1" w:lastColumn="0" w:noHBand="0" w:noVBand="1"/>
       </w:tblPr>
       <w:tblGrid>
-        <w:gridCol w:w="2494"/>
-        <w:gridCol w:w="2457"/>
-        <w:gridCol w:w="2370"/>
-        <w:gridCol w:w="2519"/>
+        <w:gridCol w:w="2495"/>
+        <w:gridCol w:w="2454"/>
+        <w:gridCol w:w="2371"/>
+        <w:gridCol w:w="2520"/>
       </w:tblGrid>
       <w:tr>
         <w:trPr>
@@ -2166,11 +2203,6 @@
               <w:t>11</w:t>
             </w:r>
           </w:p>
-          <w:p>
-            <w:r>
-              <w:t>12</w:t>
-            </w:r>
-          </w:p>
         </w:tc>
         <w:tc>
           <w:tcPr>
@@ -2184,16 +2216,6 @@
               <w:t>130</w:t>
             </w:r>
           </w:p>
-          <w:p>
-            <w:pPr>
-              <w:jc w:val="center"/>
-            </w:pPr>
-            <w:r>
-              <w:t>9</w:t>
-            </w:r>
-            <w:bookmarkStart w:id="0" w:name="_GoBack"/>
-            <w:bookmarkEnd w:id="0"/>
-          </w:p>
         </w:tc>
         <w:tc>
           <w:tcPr>
@@ -2204,7 +2226,10 @@
               <w:jc w:val="center"/>
             </w:pPr>
             <w:r>
-              <w:t>585</w:t>
+              <w:t>5</w:t>
+            </w:r>
+            <w:r>
+              <w:t>76</w:t>
             </w:r>
           </w:p>
         </w:tc>
@@ -2219,11 +2244,6 @@
             <w:r>
               <w:t>13.50</w:t>
             </w:r>
-          </w:p>
-          <w:p>
-            <w:pPr>
-              <w:jc w:val="center"/>
-            </w:pPr>
           </w:p>
         </w:tc>
       </w:tr>
@@ -2253,7 +2273,7 @@
               <w:jc w:val="center"/>
             </w:pPr>
             <w:r>
-              <w:t>754*</w:t>
+              <w:t>850</w:t>
             </w:r>
           </w:p>
         </w:tc>
@@ -2307,24 +2327,22 @@
               <w:t>Note.</w:t>
             </w:r>
             <w:r>
-              <w:t xml:space="preserve"> The percentages listed above are based upon overall grade level sample for the 2016-17 ORExt ELA assessments. </w:t>
+              <w:t xml:space="preserve"> The percentages listed above are based upon overall grade level sample for the 201</w:t>
+            </w:r>
+            <w:r>
+              <w:t>8</w:t>
+            </w:r>
+            <w:r>
+              <w:t>-1</w:t>
+            </w:r>
+            <w:r>
+              <w:t xml:space="preserve">9 </w:t>
+            </w:r>
+            <w:r>
+              <w:t xml:space="preserve">ORExt ELA assessments. </w:t>
             </w:r>
           </w:p>
           <w:p/>
-          <w:p>
-            <w:r>
-              <w:t>*There was also one 12</w:t>
-            </w:r>
-            <w:r>
-              <w:rPr>
-                <w:vertAlign w:val="superscript"/>
-              </w:rPr>
-              <w:t>th</w:t>
-            </w:r>
-            <w:r>
-              <w:t xml:space="preserve"> Grade student who participated in the ORora.</w:t>
-            </w:r>
-          </w:p>
         </w:tc>
       </w:tr>
     </w:tbl>
@@ -2393,7 +2411,7 @@
               <w:rPr>
                 <w:i/>
               </w:rPr>
-              <w:t>6</w:t>
+              <w:t>8</w:t>
             </w:r>
             <w:r>
               <w:rPr>
@@ -2405,7 +2423,7 @@
               <w:rPr>
                 <w:i/>
               </w:rPr>
-              <w:t>7</w:t>
+              <w:t>9</w:t>
             </w:r>
             <w:r>
               <w:rPr>
@@ -3112,7 +3130,31 @@
               <w:rPr>
                 <w:i/>
               </w:rPr>
-              <w:t xml:space="preserve">2015-16 </w:t>
+              <w:t>201</w:t>
+            </w:r>
+            <w:r>
+              <w:rPr>
+                <w:i/>
+              </w:rPr>
+              <w:t>8</w:t>
+            </w:r>
+            <w:r>
+              <w:rPr>
+                <w:i/>
+              </w:rPr>
+              <w:t>-1</w:t>
+            </w:r>
+            <w:r>
+              <w:rPr>
+                <w:i/>
+              </w:rPr>
+              <w:t>9</w:t>
+            </w:r>
+            <w:r>
+              <w:rPr>
+                <w:i/>
+              </w:rPr>
+              <w:t xml:space="preserve"> </w:t>
             </w:r>
             <w:r>
               <w:rPr>
@@ -3519,11 +3561,9 @@
             <w:r>
               <w:t xml:space="preserve"> The means listed above are inclusive of all grade levels. Scores were rated on a </w:t>
             </w:r>
-            <w:proofErr w:type="gramStart"/>
-            <w:r>
-              <w:t>four point</w:t>
-            </w:r>
-            <w:proofErr w:type="gramEnd"/>
+            <w:r>
+              <w:t>four-point</w:t>
+            </w:r>
             <w:r>
               <w:t xml:space="preserve"> rating scale that was domain-specific.</w:t>
             </w:r>
@@ -11601,19 +11641,7 @@
           <w:rPr>
             <w:rStyle w:val="Hyperlink"/>
           </w:rPr>
-          <w:t>https://or.k12te</w:t>
-        </w:r>
-        <w:r>
-          <w:rPr>
-            <w:rStyle w:val="Hyperlink"/>
-          </w:rPr>
-          <w:t>s</w:t>
-        </w:r>
-        <w:r>
-          <w:rPr>
-            <w:rStyle w:val="Hyperlink"/>
-          </w:rPr>
-          <w:t>t.com</w:t>
+          <w:t>https://or.k12test.com</w:t>
         </w:r>
       </w:hyperlink>
     </w:p>
@@ -14658,10 +14686,6 @@
     <w:lsdException w:name="Book Title" w:uiPriority="33" w:qFormat="1"/>
     <w:lsdException w:name="Bibliography" w:semiHidden="1" w:uiPriority="37" w:unhideWhenUsed="1"/>
     <w:lsdException w:name="TOC Heading" w:semiHidden="1" w:uiPriority="39" w:unhideWhenUsed="1" w:qFormat="1"/>
-    <w:lsdException w:name="Grid Table Light" w:semiHidden="1" w:unhideWhenUsed="1"/>
-    <w:lsdException w:name="Grid Table 1 Light" w:semiHidden="1" w:unhideWhenUsed="1"/>
-    <w:lsdException w:name="Grid Table 2" w:semiHidden="1" w:unhideWhenUsed="1"/>
-    <w:lsdException w:name="Grid Table 3" w:semiHidden="1" w:unhideWhenUsed="1"/>
     <w:lsdException w:name="Grid Table 4" w:uiPriority="49"/>
     <w:lsdException w:name="Grid Table 5 Dark" w:uiPriority="50"/>
     <w:lsdException w:name="Grid Table 6 Colorful" w:uiPriority="51"/>
@@ -15376,7 +15400,7 @@
 </file>
 
 <file path=customXml/itemProps1.xml><?xml version="1.0" encoding="utf-8"?>
-<ds:datastoreItem xmlns:ds="http://schemas.openxmlformats.org/officeDocument/2006/customXml" ds:itemID="{801AB845-81A4-1744-BC11-DFD5F59B31E4}">
+<ds:datastoreItem xmlns:ds="http://schemas.openxmlformats.org/officeDocument/2006/customXml" ds:itemID="{0C7B2F58-7E75-484A-A0FF-DA0E0BE26A9F}">
   <ds:schemaRefs>
     <ds:schemaRef ds:uri="http://schemas.openxmlformats.org/officeDocument/2006/bibliography"/>
   </ds:schemaRefs>

</xml_diff>